<commit_message>
Leve mejora documento - Se completan tareas
Se agrega tarea 3 y 5
Se mejora levemente el documento
</commit_message>
<xml_diff>
--- a/ObligatorioTSL.docx
+++ b/ObligatorioTSL.docx
@@ -60,7 +60,7 @@
         </w:rPr>
       </w:pPr>
       <w:bookmarkStart w:id="0" w:name="_Toc138872391"/>
-      <w:bookmarkStart w:id="1" w:name="_Toc205680962"/>
+      <w:bookmarkStart w:id="1" w:name="_Toc205723881"/>
       <w:r>
         <w:rPr>
           <w:sz w:val="56"/>
@@ -109,7 +109,7 @@
         <w:jc w:val="center"/>
       </w:pPr>
       <w:bookmarkStart w:id="2" w:name="_Toc138872392"/>
-      <w:bookmarkStart w:id="3" w:name="_Toc205680963"/>
+      <w:bookmarkStart w:id="3" w:name="_Toc205723882"/>
       <w:r>
         <w:t>Bernard</w:t>
       </w:r>
@@ -189,7 +189,7 @@
           <w:noProof/>
         </w:rPr>
         <w:drawing>
-          <wp:anchor distT="0" distB="0" distL="0" distR="0" simplePos="0" relativeHeight="251659264" behindDoc="0" locked="0" layoutInCell="1" allowOverlap="1" wp14:anchorId="7E8F3D35" wp14:editId="470CA339">
+          <wp:anchor distT="0" distB="0" distL="0" distR="0" simplePos="0" relativeHeight="251658240" behindDoc="0" locked="0" layoutInCell="1" allowOverlap="1" wp14:anchorId="7E8F3D35" wp14:editId="470CA339">
             <wp:simplePos x="0" y="0"/>
             <wp:positionH relativeFrom="page">
               <wp:posOffset>1983169</wp:posOffset>
@@ -324,7 +324,21 @@
         <w:rPr>
           <w:b/>
         </w:rPr>
-        <w:t>Bruno Rodríguez N° - 257299</w:t>
+        <w:t xml:space="preserve">Bruno Rodríguez </w:t>
+      </w:r>
+      <w:proofErr w:type="spellStart"/>
+      <w:r>
+        <w:rPr>
+          <w:b/>
+        </w:rPr>
+        <w:t>N°</w:t>
+      </w:r>
+      <w:proofErr w:type="spellEnd"/>
+      <w:r>
+        <w:rPr>
+          <w:b/>
+        </w:rPr>
+        <w:t xml:space="preserve"> - 257299</w:t>
       </w:r>
     </w:p>
     <w:p>
@@ -412,7 +426,7 @@
           <w:lang w:val="es-MX"/>
         </w:rPr>
       </w:pPr>
-      <w:bookmarkStart w:id="4" w:name="_Toc205680964"/>
+      <w:bookmarkStart w:id="4" w:name="_Toc205723883"/>
       <w:r>
         <w:rPr>
           <w:lang w:val="es-MX"/>
@@ -477,7 +491,7 @@
           <w:r>
             <w:fldChar w:fldCharType="separate"/>
           </w:r>
-          <w:hyperlink w:anchor="_Toc205680962" w:history="1">
+          <w:hyperlink w:anchor="_Toc205723881" w:history="1">
             <w:r>
               <w:rPr>
                 <w:rStyle w:val="Hipervnculo"/>
@@ -534,7 +548,7 @@
                 <w:noProof/>
                 <w:webHidden/>
               </w:rPr>
-              <w:instrText xml:space="preserve"> PAGEREF _Toc205680962 \h </w:instrText>
+              <w:instrText xml:space="preserve"> PAGEREF _Toc205723881 \h </w:instrText>
             </w:r>
             <w:r>
               <w:rPr>
@@ -579,7 +593,7 @@
               <w:szCs w:val="24"/>
             </w:rPr>
           </w:pPr>
-          <w:hyperlink w:anchor="_Toc205680963" w:history="1">
+          <w:hyperlink w:anchor="_Toc205723882" w:history="1">
             <w:r>
               <w:rPr>
                 <w:rStyle w:val="Hipervnculo"/>
@@ -636,7 +650,7 @@
                 <w:noProof/>
                 <w:webHidden/>
               </w:rPr>
-              <w:instrText xml:space="preserve"> PAGEREF _Toc205680963 \h </w:instrText>
+              <w:instrText xml:space="preserve"> PAGEREF _Toc205723882 \h </w:instrText>
             </w:r>
             <w:r>
               <w:rPr>
@@ -679,7 +693,7 @@
               <w:lang w:eastAsia="es-UY"/>
             </w:rPr>
           </w:pPr>
-          <w:hyperlink w:anchor="_Toc205680964" w:history="1">
+          <w:hyperlink w:anchor="_Toc205723883" w:history="1">
             <w:r>
               <w:rPr>
                 <w:rStyle w:val="Hipervnculo"/>
@@ -707,7 +721,7 @@
                 <w:noProof/>
                 <w:webHidden/>
               </w:rPr>
-              <w:instrText xml:space="preserve"> PAGEREF _Toc205680964 \h </w:instrText>
+              <w:instrText xml:space="preserve"> PAGEREF _Toc205723883 \h </w:instrText>
             </w:r>
             <w:r>
               <w:rPr>
@@ -750,7 +764,7 @@
               <w:lang w:eastAsia="es-UY"/>
             </w:rPr>
           </w:pPr>
-          <w:hyperlink w:anchor="_Toc205680965" w:history="1">
+          <w:hyperlink w:anchor="_Toc205723884" w:history="1">
             <w:r>
               <w:rPr>
                 <w:rStyle w:val="Hipervnculo"/>
@@ -778,7 +792,7 @@
                 <w:noProof/>
                 <w:webHidden/>
               </w:rPr>
-              <w:instrText xml:space="preserve"> PAGEREF _Toc205680965 \h </w:instrText>
+              <w:instrText xml:space="preserve"> PAGEREF _Toc205723884 \h </w:instrText>
             </w:r>
             <w:r>
               <w:rPr>
@@ -799,6 +813,219 @@
                 <w:webHidden/>
               </w:rPr>
               <w:t>3</w:t>
+            </w:r>
+            <w:r>
+              <w:rPr>
+                <w:noProof/>
+                <w:webHidden/>
+              </w:rPr>
+              <w:fldChar w:fldCharType="end"/>
+            </w:r>
+          </w:hyperlink>
+        </w:p>
+        <w:p>
+          <w:pPr>
+            <w:pStyle w:val="TDC1"/>
+            <w:tabs>
+              <w:tab w:val="right" w:leader="dot" w:pos="8494"/>
+            </w:tabs>
+            <w:rPr>
+              <w:rFonts w:asciiTheme="minorHAnsi" w:eastAsiaTheme="minorEastAsia" w:hAnsiTheme="minorHAnsi"/>
+              <w:noProof/>
+              <w:lang w:eastAsia="es-UY"/>
+            </w:rPr>
+          </w:pPr>
+          <w:hyperlink w:anchor="_Toc205723885" w:history="1">
+            <w:r>
+              <w:rPr>
+                <w:rStyle w:val="Hipervnculo"/>
+                <w:noProof/>
+                <w:lang w:val="es-MX"/>
+              </w:rPr>
+              <w:t>TAREA 2 - ARCHIVO DE INVENTARIO ANSIBLE</w:t>
+            </w:r>
+            <w:r>
+              <w:rPr>
+                <w:noProof/>
+                <w:webHidden/>
+              </w:rPr>
+              <w:tab/>
+            </w:r>
+            <w:r>
+              <w:rPr>
+                <w:noProof/>
+                <w:webHidden/>
+              </w:rPr>
+              <w:fldChar w:fldCharType="begin"/>
+            </w:r>
+            <w:r>
+              <w:rPr>
+                <w:noProof/>
+                <w:webHidden/>
+              </w:rPr>
+              <w:instrText xml:space="preserve"> PAGEREF _Toc205723885 \h </w:instrText>
+            </w:r>
+            <w:r>
+              <w:rPr>
+                <w:noProof/>
+                <w:webHidden/>
+              </w:rPr>
+            </w:r>
+            <w:r>
+              <w:rPr>
+                <w:noProof/>
+                <w:webHidden/>
+              </w:rPr>
+              <w:fldChar w:fldCharType="separate"/>
+            </w:r>
+            <w:r>
+              <w:rPr>
+                <w:noProof/>
+                <w:webHidden/>
+              </w:rPr>
+              <w:t>4</w:t>
+            </w:r>
+            <w:r>
+              <w:rPr>
+                <w:noProof/>
+                <w:webHidden/>
+              </w:rPr>
+              <w:fldChar w:fldCharType="end"/>
+            </w:r>
+          </w:hyperlink>
+        </w:p>
+        <w:p>
+          <w:pPr>
+            <w:pStyle w:val="TDC1"/>
+            <w:tabs>
+              <w:tab w:val="right" w:leader="dot" w:pos="8494"/>
+            </w:tabs>
+            <w:rPr>
+              <w:rFonts w:asciiTheme="minorHAnsi" w:eastAsiaTheme="minorEastAsia" w:hAnsiTheme="minorHAnsi"/>
+              <w:noProof/>
+              <w:lang w:eastAsia="es-UY"/>
+            </w:rPr>
+          </w:pPr>
+          <w:hyperlink w:anchor="_Toc205723886" w:history="1">
+            <w:r>
+              <w:rPr>
+                <w:rStyle w:val="Hipervnculo"/>
+                <w:noProof/>
+                <w:lang w:val="es-MX"/>
+              </w:rPr>
+              <w:t>TAREA 3 – COMANDOS AD-HOC</w:t>
+            </w:r>
+            <w:r>
+              <w:rPr>
+                <w:noProof/>
+                <w:webHidden/>
+              </w:rPr>
+              <w:tab/>
+            </w:r>
+            <w:r>
+              <w:rPr>
+                <w:noProof/>
+                <w:webHidden/>
+              </w:rPr>
+              <w:fldChar w:fldCharType="begin"/>
+            </w:r>
+            <w:r>
+              <w:rPr>
+                <w:noProof/>
+                <w:webHidden/>
+              </w:rPr>
+              <w:instrText xml:space="preserve"> PAGEREF _Toc205723886 \h </w:instrText>
+            </w:r>
+            <w:r>
+              <w:rPr>
+                <w:noProof/>
+                <w:webHidden/>
+              </w:rPr>
+            </w:r>
+            <w:r>
+              <w:rPr>
+                <w:noProof/>
+                <w:webHidden/>
+              </w:rPr>
+              <w:fldChar w:fldCharType="separate"/>
+            </w:r>
+            <w:r>
+              <w:rPr>
+                <w:noProof/>
+                <w:webHidden/>
+              </w:rPr>
+              <w:t>6</w:t>
+            </w:r>
+            <w:r>
+              <w:rPr>
+                <w:noProof/>
+                <w:webHidden/>
+              </w:rPr>
+              <w:fldChar w:fldCharType="end"/>
+            </w:r>
+          </w:hyperlink>
+        </w:p>
+        <w:p>
+          <w:pPr>
+            <w:pStyle w:val="TDC1"/>
+            <w:tabs>
+              <w:tab w:val="right" w:leader="dot" w:pos="8494"/>
+            </w:tabs>
+            <w:rPr>
+              <w:rFonts w:asciiTheme="minorHAnsi" w:eastAsiaTheme="minorEastAsia" w:hAnsiTheme="minorHAnsi"/>
+              <w:noProof/>
+              <w:lang w:eastAsia="es-UY"/>
+            </w:rPr>
+          </w:pPr>
+          <w:hyperlink w:anchor="_Toc205723887" w:history="1">
+            <w:r>
+              <w:rPr>
+                <w:rStyle w:val="Hipervnculo"/>
+                <w:noProof/>
+                <w:lang w:val="es-MX"/>
+              </w:rPr>
+              <w:t>TAREA 5 – CUESTIONARIO ANSIBLE</w:t>
+            </w:r>
+            <w:r>
+              <w:rPr>
+                <w:noProof/>
+                <w:webHidden/>
+              </w:rPr>
+              <w:tab/>
+            </w:r>
+            <w:r>
+              <w:rPr>
+                <w:noProof/>
+                <w:webHidden/>
+              </w:rPr>
+              <w:fldChar w:fldCharType="begin"/>
+            </w:r>
+            <w:r>
+              <w:rPr>
+                <w:noProof/>
+                <w:webHidden/>
+              </w:rPr>
+              <w:instrText xml:space="preserve"> PAGEREF _Toc205723887 \h </w:instrText>
+            </w:r>
+            <w:r>
+              <w:rPr>
+                <w:noProof/>
+                <w:webHidden/>
+              </w:rPr>
+            </w:r>
+            <w:r>
+              <w:rPr>
+                <w:noProof/>
+                <w:webHidden/>
+              </w:rPr>
+              <w:fldChar w:fldCharType="separate"/>
+            </w:r>
+            <w:r>
+              <w:rPr>
+                <w:noProof/>
+                <w:webHidden/>
+              </w:rPr>
+              <w:t>8</w:t>
             </w:r>
             <w:r>
               <w:rPr>
@@ -884,7 +1111,7 @@
           <w:lang w:val="es-MX"/>
         </w:rPr>
       </w:pPr>
-      <w:bookmarkStart w:id="5" w:name="_Toc205680965"/>
+      <w:bookmarkStart w:id="5" w:name="_Toc205723884"/>
       <w:r>
         <w:rPr>
           <w:lang w:val="es-MX"/>
@@ -908,7 +1135,23 @@
           <w:rFonts w:cs="Arial"/>
           <w:lang w:val="es-MX"/>
         </w:rPr>
-        <w:t>Para la realización del obligatorio del taller de Servidores Linux se instalaron 2 máquinas virtuales, una distribución CentOS Stream 9 y Ubuntu 24.04.</w:t>
+        <w:t xml:space="preserve">Para la realización del obligatorio del taller de Servidores Linux se instalaron 2 máquinas virtuales, una distribución CentOS </w:t>
+      </w:r>
+      <w:proofErr w:type="spellStart"/>
+      <w:r>
+        <w:rPr>
+          <w:rFonts w:cs="Arial"/>
+          <w:lang w:val="es-MX"/>
+        </w:rPr>
+        <w:t>Stream</w:t>
+      </w:r>
+      <w:proofErr w:type="spellEnd"/>
+      <w:r>
+        <w:rPr>
+          <w:rFonts w:cs="Arial"/>
+          <w:lang w:val="es-MX"/>
+        </w:rPr>
+        <w:t xml:space="preserve"> 9 y Ubuntu 24.04.</w:t>
       </w:r>
     </w:p>
     <w:p>
@@ -946,7 +1189,23 @@
           <w:rFonts w:cs="Arial"/>
           <w:lang w:val="es-MX"/>
         </w:rPr>
-        <w:t xml:space="preserve">, 2 interfaces de RED y con 4 filesystem: </w:t>
+        <w:t xml:space="preserve">, 2 interfaces de RED y con 4 </w:t>
+      </w:r>
+      <w:proofErr w:type="spellStart"/>
+      <w:r>
+        <w:rPr>
+          <w:rFonts w:cs="Arial"/>
+          <w:lang w:val="es-MX"/>
+        </w:rPr>
+        <w:t>filesystem</w:t>
+      </w:r>
+      <w:proofErr w:type="spellEnd"/>
+      <w:r>
+        <w:rPr>
+          <w:rFonts w:cs="Arial"/>
+          <w:lang w:val="es-MX"/>
+        </w:rPr>
+        <w:t xml:space="preserve">: </w:t>
       </w:r>
     </w:p>
     <w:p>
@@ -961,6 +1220,7 @@
       <w:r>
         <w:rPr>
           <w:rFonts w:cs="Arial"/>
+          <w:noProof/>
           <w:lang w:val="es-MX"/>
         </w:rPr>
         <w:drawing>
@@ -1035,8 +1295,17 @@
           <w:rFonts w:cs="Arial"/>
           <w:lang w:val="es-MX"/>
         </w:rPr>
-        <w:t xml:space="preserve"> desde donde se hacen las conexiones SSH y se ejecutan los playbooks</w:t>
-      </w:r>
+        <w:t xml:space="preserve"> desde donde se hacen las conexiones SSH y se ejecutan los </w:t>
+      </w:r>
+      <w:proofErr w:type="spellStart"/>
+      <w:r>
+        <w:rPr>
+          <w:rFonts w:cs="Arial"/>
+          <w:lang w:val="es-MX"/>
+        </w:rPr>
+        <w:t>playbooks</w:t>
+      </w:r>
+      <w:proofErr w:type="spellEnd"/>
       <w:r>
         <w:rPr>
           <w:rFonts w:cs="Arial"/>
@@ -1091,6 +1360,7 @@
       <w:r>
         <w:rPr>
           <w:rFonts w:cs="Arial"/>
+          <w:noProof/>
           <w:lang w:val="es-MX"/>
         </w:rPr>
         <w:drawing>
@@ -1159,6 +1429,7 @@
       <w:r>
         <w:rPr>
           <w:rFonts w:cs="Arial"/>
+          <w:noProof/>
           <w:lang w:val="es-MX"/>
         </w:rPr>
         <w:lastRenderedPageBreak/>
@@ -1213,47 +1484,134 @@
           <w:lang w:val="es-MX"/>
         </w:rPr>
       </w:pPr>
+      <w:bookmarkStart w:id="6" w:name="_Toc205723885"/>
       <w:r>
         <w:rPr>
           <w:lang w:val="es-MX"/>
         </w:rPr>
         <w:t>TAREA 2 - ARCHIVO DE INVENTARIO ANSIBLE</w:t>
       </w:r>
-    </w:p>
-    <w:p>
-      <w:pPr>
-        <w:rPr>
-          <w:lang w:val="es-MX"/>
-        </w:rPr>
-      </w:pPr>
-      <w:r>
-        <w:rPr>
-          <w:lang w:val="es-MX"/>
-        </w:rPr>
-        <w:t>En el servidor bastión en el directorio de nuestro proyecto se creo una carpeta “inventory” con el fichero “inventory.ini” dentro, en el mismo se definieron los grupos: Centos, Ubuntu, Linux y Fileserver.</w:t>
-      </w:r>
-    </w:p>
-    <w:p>
-      <w:pPr>
-        <w:rPr>
-          <w:lang w:val="es-MX"/>
-        </w:rPr>
-      </w:pPr>
-      <w:r>
-        <w:rPr>
-          <w:lang w:val="es-MX"/>
-        </w:rPr>
-        <w:t># cat ./inventory/inventory.ini</w:t>
-      </w:r>
-    </w:p>
-    <w:p>
-      <w:pPr>
-        <w:rPr>
-          <w:lang w:val="es-MX"/>
-        </w:rPr>
-      </w:pPr>
-      <w:r>
-        <w:rPr>
+      <w:bookmarkEnd w:id="6"/>
+    </w:p>
+    <w:p>
+      <w:pPr>
+        <w:spacing w:line="480" w:lineRule="auto"/>
+        <w:jc w:val="both"/>
+        <w:rPr>
+          <w:lang w:val="es-MX"/>
+        </w:rPr>
+      </w:pPr>
+      <w:r>
+        <w:rPr>
+          <w:lang w:val="es-MX"/>
+        </w:rPr>
+        <w:t xml:space="preserve">En el servidor bastión en el directorio de nuestro proyecto se </w:t>
+      </w:r>
+      <w:r>
+        <w:rPr>
+          <w:lang w:val="es-MX"/>
+        </w:rPr>
+        <w:t>creó</w:t>
+      </w:r>
+      <w:r>
+        <w:rPr>
+          <w:lang w:val="es-MX"/>
+        </w:rPr>
+        <w:t xml:space="preserve"> una carpeta “</w:t>
+      </w:r>
+      <w:proofErr w:type="spellStart"/>
+      <w:r>
+        <w:rPr>
+          <w:lang w:val="es-MX"/>
+        </w:rPr>
+        <w:t>inventory</w:t>
+      </w:r>
+      <w:proofErr w:type="spellEnd"/>
+      <w:r>
+        <w:rPr>
+          <w:lang w:val="es-MX"/>
+        </w:rPr>
+        <w:t xml:space="preserve">” con el fichero “inventory.ini” dentro, en el mismo se definieron los grupos: </w:t>
+      </w:r>
+      <w:proofErr w:type="spellStart"/>
+      <w:r>
+        <w:rPr>
+          <w:lang w:val="es-MX"/>
+        </w:rPr>
+        <w:t>Centos</w:t>
+      </w:r>
+      <w:proofErr w:type="spellEnd"/>
+      <w:r>
+        <w:rPr>
+          <w:lang w:val="es-MX"/>
+        </w:rPr>
+        <w:t xml:space="preserve">, Ubuntu, Linux y </w:t>
+      </w:r>
+      <w:proofErr w:type="spellStart"/>
+      <w:r>
+        <w:rPr>
+          <w:lang w:val="es-MX"/>
+        </w:rPr>
+        <w:t>Fileserver</w:t>
+      </w:r>
+      <w:proofErr w:type="spellEnd"/>
+      <w:r>
+        <w:rPr>
+          <w:lang w:val="es-MX"/>
+        </w:rPr>
+        <w:t>.</w:t>
+      </w:r>
+    </w:p>
+    <w:p>
+      <w:pPr>
+        <w:rPr>
+          <w:lang w:val="es-MX"/>
+        </w:rPr>
+      </w:pPr>
+      <w:r>
+        <w:rPr>
+          <w:lang w:val="es-MX"/>
+        </w:rPr>
+        <w:t xml:space="preserve"># </w:t>
+      </w:r>
+      <w:proofErr w:type="spellStart"/>
+      <w:r>
+        <w:rPr>
+          <w:lang w:val="es-MX"/>
+        </w:rPr>
+        <w:t>cat</w:t>
+      </w:r>
+      <w:proofErr w:type="spellEnd"/>
+      <w:r>
+        <w:rPr>
+          <w:lang w:val="es-MX"/>
+        </w:rPr>
+        <w:t xml:space="preserve"> ./</w:t>
+      </w:r>
+      <w:proofErr w:type="spellStart"/>
+      <w:r>
+        <w:rPr>
+          <w:lang w:val="es-MX"/>
+        </w:rPr>
+        <w:t>inventory</w:t>
+      </w:r>
+      <w:proofErr w:type="spellEnd"/>
+      <w:r>
+        <w:rPr>
+          <w:lang w:val="es-MX"/>
+        </w:rPr>
+        <w:t>/inventory.ini</w:t>
+      </w:r>
+    </w:p>
+    <w:p>
+      <w:pPr>
+        <w:rPr>
+          <w:lang w:val="es-MX"/>
+        </w:rPr>
+      </w:pPr>
+      <w:r>
+        <w:rPr>
+          <w:noProof/>
           <w:lang w:val="es-MX"/>
         </w:rPr>
         <w:drawing>
@@ -1303,17 +1661,54 @@
         <w:rPr>
           <w:lang w:val="es-MX"/>
         </w:rPr>
-        <w:t># ansible-inventory -i inventory/inventory.ini –list</w:t>
-      </w:r>
-    </w:p>
-    <w:p>
-      <w:pPr>
-        <w:rPr>
-          <w:lang w:val="es-MX"/>
-        </w:rPr>
-      </w:pPr>
-      <w:r>
-        <w:rPr>
+        <w:t># ansible-</w:t>
+      </w:r>
+      <w:proofErr w:type="spellStart"/>
+      <w:r>
+        <w:rPr>
+          <w:lang w:val="es-MX"/>
+        </w:rPr>
+        <w:t>inventory</w:t>
+      </w:r>
+      <w:proofErr w:type="spellEnd"/>
+      <w:r>
+        <w:rPr>
+          <w:lang w:val="es-MX"/>
+        </w:rPr>
+        <w:t xml:space="preserve"> -i </w:t>
+      </w:r>
+      <w:proofErr w:type="spellStart"/>
+      <w:r>
+        <w:rPr>
+          <w:lang w:val="es-MX"/>
+        </w:rPr>
+        <w:t>inventory</w:t>
+      </w:r>
+      <w:proofErr w:type="spellEnd"/>
+      <w:r>
+        <w:rPr>
+          <w:lang w:val="es-MX"/>
+        </w:rPr>
+        <w:t>/inventory.ini –</w:t>
+      </w:r>
+      <w:proofErr w:type="spellStart"/>
+      <w:r>
+        <w:rPr>
+          <w:lang w:val="es-MX"/>
+        </w:rPr>
+        <w:t>list</w:t>
+      </w:r>
+      <w:proofErr w:type="spellEnd"/>
+    </w:p>
+    <w:p>
+      <w:pPr>
+        <w:rPr>
+          <w:lang w:val="es-MX"/>
+        </w:rPr>
+      </w:pPr>
+      <w:r>
+        <w:rPr>
+          <w:noProof/>
           <w:lang w:val="es-MX"/>
         </w:rPr>
         <w:lastRenderedPageBreak/>
@@ -1364,17 +1759,46 @@
         <w:rPr>
           <w:lang w:val="es-MX"/>
         </w:rPr>
-        <w:t># ansible all -i inventory/inventory.ini -m ping</w:t>
-      </w:r>
-    </w:p>
-    <w:p>
-      <w:pPr>
-        <w:rPr>
-          <w:lang w:val="es-MX"/>
-        </w:rPr>
-      </w:pPr>
-      <w:r>
-        <w:rPr>
+        <w:t xml:space="preserve"># ansible </w:t>
+      </w:r>
+      <w:proofErr w:type="spellStart"/>
+      <w:r>
+        <w:rPr>
+          <w:lang w:val="es-MX"/>
+        </w:rPr>
+        <w:t>all</w:t>
+      </w:r>
+      <w:proofErr w:type="spellEnd"/>
+      <w:r>
+        <w:rPr>
+          <w:lang w:val="es-MX"/>
+        </w:rPr>
+        <w:t xml:space="preserve"> -i </w:t>
+      </w:r>
+      <w:proofErr w:type="spellStart"/>
+      <w:r>
+        <w:rPr>
+          <w:lang w:val="es-MX"/>
+        </w:rPr>
+        <w:t>inventory</w:t>
+      </w:r>
+      <w:proofErr w:type="spellEnd"/>
+      <w:r>
+        <w:rPr>
+          <w:lang w:val="es-MX"/>
+        </w:rPr>
+        <w:t>/inventory.ini -m ping</w:t>
+      </w:r>
+    </w:p>
+    <w:p>
+      <w:pPr>
+        <w:rPr>
+          <w:lang w:val="es-MX"/>
+        </w:rPr>
+      </w:pPr>
+      <w:r>
+        <w:rPr>
+          <w:noProof/>
           <w:lang w:val="es-MX"/>
         </w:rPr>
         <w:drawing>
@@ -1429,10 +1853,12 @@
     </w:p>
     <w:p>
       <w:pPr>
-        <w:rPr>
-          <w:lang w:val="es-MX"/>
-        </w:rPr>
-      </w:pPr>
+        <w:pStyle w:val="Ttulo1"/>
+        <w:rPr>
+          <w:lang w:val="es-MX"/>
+        </w:rPr>
+      </w:pPr>
+      <w:bookmarkStart w:id="7" w:name="_Toc205723886"/>
       <w:r>
         <w:rPr>
           <w:lang w:val="es-MX"/>
@@ -1440,6 +1866,7 @@
         <w:lastRenderedPageBreak/>
         <w:t>TAREA 3 – COMANDOS AD-HOC</w:t>
       </w:r>
+      <w:bookmarkEnd w:id="7"/>
     </w:p>
     <w:p>
       <w:pPr>
@@ -1464,11 +1891,77 @@
         <w:rPr>
           <w:lang w:val="es-MX"/>
         </w:rPr>
-        <w:t># ansible Ubuntu -i inventory/inventory.ini -m ansible.builtin.getent -a “database=passwd”</w:t>
-      </w:r>
-    </w:p>
-    <w:p>
-      <w:pPr>
+        <w:t xml:space="preserve"># ansible Ubuntu -i </w:t>
+      </w:r>
+      <w:proofErr w:type="spellStart"/>
+      <w:r>
+        <w:rPr>
+          <w:lang w:val="es-MX"/>
+        </w:rPr>
+        <w:t>inventory</w:t>
+      </w:r>
+      <w:proofErr w:type="spellEnd"/>
+      <w:r>
+        <w:rPr>
+          <w:lang w:val="es-MX"/>
+        </w:rPr>
+        <w:t xml:space="preserve">/inventory.ini -m </w:t>
+      </w:r>
+      <w:proofErr w:type="spellStart"/>
+      <w:proofErr w:type="gramStart"/>
+      <w:r>
+        <w:rPr>
+          <w:lang w:val="es-MX"/>
+        </w:rPr>
+        <w:t>ansible.builtin</w:t>
+      </w:r>
+      <w:proofErr w:type="gramEnd"/>
+      <w:r>
+        <w:rPr>
+          <w:lang w:val="es-MX"/>
+        </w:rPr>
+        <w:t>.getent</w:t>
+      </w:r>
+      <w:proofErr w:type="spellEnd"/>
+      <w:r>
+        <w:rPr>
+          <w:lang w:val="es-MX"/>
+        </w:rPr>
+        <w:t xml:space="preserve"> -a “</w:t>
+      </w:r>
+      <w:proofErr w:type="spellStart"/>
+      <w:r>
+        <w:rPr>
+          <w:lang w:val="es-MX"/>
+        </w:rPr>
+        <w:t>database</w:t>
+      </w:r>
+      <w:proofErr w:type="spellEnd"/>
+      <w:r>
+        <w:rPr>
+          <w:lang w:val="es-MX"/>
+        </w:rPr>
+        <w:t>=</w:t>
+      </w:r>
+      <w:proofErr w:type="spellStart"/>
+      <w:r>
+        <w:rPr>
+          <w:lang w:val="es-MX"/>
+        </w:rPr>
+        <w:t>passwd</w:t>
+      </w:r>
+      <w:proofErr w:type="spellEnd"/>
+      <w:r>
+        <w:rPr>
+          <w:lang w:val="es-MX"/>
+        </w:rPr>
+        <w:t>”</w:t>
+      </w:r>
+    </w:p>
+    <w:p>
+      <w:pPr>
+        <w:spacing w:line="480" w:lineRule="auto"/>
+        <w:jc w:val="both"/>
         <w:rPr>
           <w:lang w:val="es-MX"/>
         </w:rPr>
@@ -1483,58 +1976,145 @@
         <w:rPr>
           <w:lang w:val="es-MX"/>
         </w:rPr>
-        <w:t>debemos usar el modulo shell y pasar un comando como lo haríamos sin ansible, filtrando por</w:t>
-      </w:r>
-      <w:r>
-        <w:rPr>
-          <w:lang w:val="es-MX"/>
-        </w:rPr>
-        <w:t xml:space="preserve"> bash</w:t>
-      </w:r>
-      <w:r>
-        <w:rPr>
-          <w:lang w:val="es-MX"/>
-        </w:rPr>
-        <w:t xml:space="preserve"> o por numero de grupo, ya que por defecto empiezan a contar a partir de 1000</w:t>
-      </w:r>
-    </w:p>
-    <w:p>
-      <w:pPr>
-        <w:rPr>
-          <w:lang w:val="es-MX"/>
-        </w:rPr>
-      </w:pPr>
-      <w:r>
-        <w:rPr>
-          <w:lang w:val="es-MX"/>
-        </w:rPr>
-        <w:t># ansible Ubuntu -i inventory/inventory.ini -m</w:t>
-      </w:r>
-      <w:r>
-        <w:rPr>
-          <w:lang w:val="es-MX"/>
-        </w:rPr>
-        <w:t xml:space="preserve"> shell -a “getent passwd | grep ‘bash’”</w:t>
-      </w:r>
-    </w:p>
-    <w:p>
-      <w:pPr>
-        <w:rPr>
-          <w:lang w:val="es-MX"/>
-        </w:rPr>
-      </w:pPr>
-      <w:r>
-        <w:rPr>
-          <w:lang w:val="es-MX"/>
-        </w:rPr>
-        <w:t># ansible Ubuntu -i inventory/inventory.ini -m shell -a “getent passwd | grep ‘</w:t>
-      </w:r>
-      <w:r>
-        <w:rPr>
-          <w:lang w:val="es-MX"/>
-        </w:rPr>
-        <w:t>1[0-9][0-9][0-9]</w:t>
-      </w:r>
+        <w:t xml:space="preserve">debemos usar el </w:t>
+      </w:r>
+      <w:proofErr w:type="spellStart"/>
+      <w:r>
+        <w:rPr>
+          <w:lang w:val="es-MX"/>
+        </w:rPr>
+        <w:t>modulo</w:t>
+      </w:r>
+      <w:proofErr w:type="spellEnd"/>
+      <w:r>
+        <w:rPr>
+          <w:lang w:val="es-MX"/>
+        </w:rPr>
+        <w:t xml:space="preserve"> </w:t>
+      </w:r>
+      <w:proofErr w:type="spellStart"/>
+      <w:r>
+        <w:rPr>
+          <w:lang w:val="es-MX"/>
+        </w:rPr>
+        <w:t>shell</w:t>
+      </w:r>
+      <w:proofErr w:type="spellEnd"/>
+      <w:r>
+        <w:rPr>
+          <w:lang w:val="es-MX"/>
+        </w:rPr>
+        <w:t xml:space="preserve"> y pasar un comando como lo haríamos sin ansible, filtrando por</w:t>
+      </w:r>
+      <w:r>
+        <w:rPr>
+          <w:lang w:val="es-MX"/>
+        </w:rPr>
+        <w:t xml:space="preserve"> </w:t>
+      </w:r>
+      <w:proofErr w:type="spellStart"/>
+      <w:r>
+        <w:rPr>
+          <w:lang w:val="es-MX"/>
+        </w:rPr>
+        <w:t>bash</w:t>
+      </w:r>
+      <w:proofErr w:type="spellEnd"/>
+      <w:r>
+        <w:rPr>
+          <w:lang w:val="es-MX"/>
+        </w:rPr>
+        <w:t xml:space="preserve"> o por </w:t>
+      </w:r>
+      <w:r>
+        <w:rPr>
+          <w:lang w:val="es-MX"/>
+        </w:rPr>
+        <w:t>número</w:t>
+      </w:r>
+      <w:r>
+        <w:rPr>
+          <w:lang w:val="es-MX"/>
+        </w:rPr>
+        <w:t xml:space="preserve"> de grupo, ya que por defecto empiezan a contar a partir de 1000</w:t>
+      </w:r>
+    </w:p>
+    <w:p>
+      <w:pPr>
+        <w:rPr>
+          <w:lang w:val="es-MX"/>
+        </w:rPr>
+      </w:pPr>
+      <w:r>
+        <w:rPr>
+          <w:lang w:val="es-MX"/>
+        </w:rPr>
+        <w:t xml:space="preserve"># ansible Ubuntu -i </w:t>
+      </w:r>
+      <w:proofErr w:type="spellStart"/>
+      <w:r>
+        <w:rPr>
+          <w:lang w:val="es-MX"/>
+        </w:rPr>
+        <w:t>inventory</w:t>
+      </w:r>
+      <w:proofErr w:type="spellEnd"/>
+      <w:r>
+        <w:rPr>
+          <w:lang w:val="es-MX"/>
+        </w:rPr>
+        <w:t xml:space="preserve">/inventory.ini -m </w:t>
+      </w:r>
+      <w:proofErr w:type="spellStart"/>
+      <w:r>
+        <w:rPr>
+          <w:lang w:val="es-MX"/>
+        </w:rPr>
+        <w:t>shell</w:t>
+      </w:r>
+      <w:proofErr w:type="spellEnd"/>
+      <w:r>
+        <w:rPr>
+          <w:lang w:val="es-MX"/>
+        </w:rPr>
+        <w:t xml:space="preserve"> -a “</w:t>
+      </w:r>
+      <w:proofErr w:type="spellStart"/>
+      <w:r>
+        <w:rPr>
+          <w:lang w:val="es-MX"/>
+        </w:rPr>
+        <w:t>getent</w:t>
+      </w:r>
+      <w:proofErr w:type="spellEnd"/>
+      <w:r>
+        <w:rPr>
+          <w:lang w:val="es-MX"/>
+        </w:rPr>
+        <w:t xml:space="preserve"> </w:t>
+      </w:r>
+      <w:proofErr w:type="spellStart"/>
+      <w:r>
+        <w:rPr>
+          <w:lang w:val="es-MX"/>
+        </w:rPr>
+        <w:t>passwd</w:t>
+      </w:r>
+      <w:proofErr w:type="spellEnd"/>
+      <w:r>
+        <w:rPr>
+          <w:lang w:val="es-MX"/>
+        </w:rPr>
+        <w:t xml:space="preserve"> | grep ‘</w:t>
+      </w:r>
+      <w:proofErr w:type="spellStart"/>
+      <w:r>
+        <w:rPr>
+          <w:lang w:val="es-MX"/>
+        </w:rPr>
+        <w:t>bash</w:t>
+      </w:r>
+      <w:proofErr w:type="spellEnd"/>
       <w:r>
         <w:rPr>
           <w:lang w:val="es-MX"/>
@@ -1552,6 +2132,103 @@
         <w:rPr>
           <w:lang w:val="es-MX"/>
         </w:rPr>
+        <w:t xml:space="preserve"># ansible Ubuntu -i </w:t>
+      </w:r>
+      <w:proofErr w:type="spellStart"/>
+      <w:r>
+        <w:rPr>
+          <w:lang w:val="es-MX"/>
+        </w:rPr>
+        <w:t>inventory</w:t>
+      </w:r>
+      <w:proofErr w:type="spellEnd"/>
+      <w:r>
+        <w:rPr>
+          <w:lang w:val="es-MX"/>
+        </w:rPr>
+        <w:t xml:space="preserve">/inventory.ini -m </w:t>
+      </w:r>
+      <w:proofErr w:type="spellStart"/>
+      <w:r>
+        <w:rPr>
+          <w:lang w:val="es-MX"/>
+        </w:rPr>
+        <w:t>shell</w:t>
+      </w:r>
+      <w:proofErr w:type="spellEnd"/>
+      <w:r>
+        <w:rPr>
+          <w:lang w:val="es-MX"/>
+        </w:rPr>
+        <w:t xml:space="preserve"> -a “</w:t>
+      </w:r>
+      <w:proofErr w:type="spellStart"/>
+      <w:r>
+        <w:rPr>
+          <w:lang w:val="es-MX"/>
+        </w:rPr>
+        <w:t>getent</w:t>
+      </w:r>
+      <w:proofErr w:type="spellEnd"/>
+      <w:r>
+        <w:rPr>
+          <w:lang w:val="es-MX"/>
+        </w:rPr>
+        <w:t xml:space="preserve"> </w:t>
+      </w:r>
+      <w:proofErr w:type="spellStart"/>
+      <w:r>
+        <w:rPr>
+          <w:lang w:val="es-MX"/>
+        </w:rPr>
+        <w:t>passwd</w:t>
+      </w:r>
+      <w:proofErr w:type="spellEnd"/>
+      <w:r>
+        <w:rPr>
+          <w:lang w:val="es-MX"/>
+        </w:rPr>
+        <w:t xml:space="preserve"> | grep ‘1[0-9</w:t>
+      </w:r>
+      <w:proofErr w:type="gramStart"/>
+      <w:r>
+        <w:rPr>
+          <w:lang w:val="es-MX"/>
+        </w:rPr>
+        <w:t>][</w:t>
+      </w:r>
+      <w:proofErr w:type="gramEnd"/>
+      <w:r>
+        <w:rPr>
+          <w:lang w:val="es-MX"/>
+        </w:rPr>
+        <w:t>0-9</w:t>
+      </w:r>
+      <w:proofErr w:type="gramStart"/>
+      <w:r>
+        <w:rPr>
+          <w:lang w:val="es-MX"/>
+        </w:rPr>
+        <w:t>][</w:t>
+      </w:r>
+      <w:proofErr w:type="gramEnd"/>
+      <w:r>
+        <w:rPr>
+          <w:lang w:val="es-MX"/>
+        </w:rPr>
+        <w:t>0-9]’”</w:t>
+      </w:r>
+    </w:p>
+    <w:p>
+      <w:pPr>
+        <w:rPr>
+          <w:lang w:val="es-MX"/>
+        </w:rPr>
+      </w:pPr>
+      <w:r>
+        <w:rPr>
+          <w:lang w:val="es-MX"/>
+        </w:rPr>
         <w:t>(No se consultó ningún modelo de IA para estas respuestas)</w:t>
       </w:r>
     </w:p>
@@ -1563,6 +2240,7 @@
       </w:pPr>
       <w:r>
         <w:rPr>
+          <w:noProof/>
           <w:lang w:val="es-MX"/>
         </w:rPr>
         <w:drawing>
@@ -1619,38 +2297,943 @@
         <w:rPr>
           <w:lang w:val="es-MX"/>
         </w:rPr>
-        <w:t>b – asdasda</w:t>
-      </w:r>
-    </w:p>
-    <w:p>
-      <w:pPr>
-        <w:rPr>
-          <w:lang w:val="es-MX"/>
-        </w:rPr>
-      </w:pPr>
-      <w:r>
-        <w:rPr>
-          <w:lang w:val="es-MX"/>
-        </w:rPr>
-        <w:t># ansible Linux -i  inventory/inventory.ini -m ansible.builtin.setup -a “filter=ansible_memory_*”</w:t>
-      </w:r>
-    </w:p>
-    <w:p>
-      <w:pPr>
-        <w:rPr>
-          <w:lang w:val="es-MX"/>
-        </w:rPr>
-      </w:pPr>
-    </w:p>
-    <w:p>
-      <w:pPr>
-        <w:rPr>
-          <w:lang w:val="es-MX"/>
-        </w:rPr>
-      </w:pPr>
+        <w:lastRenderedPageBreak/>
+        <w:t xml:space="preserve">b – </w:t>
+      </w:r>
+      <w:r>
+        <w:rPr>
+          <w:lang w:val="es-MX"/>
+        </w:rPr>
+        <w:t>Mostrar el uso de memoria en todos los servidores</w:t>
+      </w:r>
+    </w:p>
+    <w:p>
+      <w:pPr>
+        <w:rPr>
+          <w:lang w:val="es-MX"/>
+        </w:rPr>
+      </w:pPr>
+      <w:r>
+        <w:rPr>
+          <w:lang w:val="es-MX"/>
+        </w:rPr>
+        <w:t># ansible Linux -</w:t>
+      </w:r>
+      <w:proofErr w:type="gramStart"/>
+      <w:r>
+        <w:rPr>
+          <w:lang w:val="es-MX"/>
+        </w:rPr>
+        <w:t xml:space="preserve">i  </w:t>
+      </w:r>
+      <w:proofErr w:type="spellStart"/>
+      <w:r>
+        <w:rPr>
+          <w:lang w:val="es-MX"/>
+        </w:rPr>
+        <w:t>inventory</w:t>
+      </w:r>
+      <w:proofErr w:type="spellEnd"/>
+      <w:r>
+        <w:rPr>
+          <w:lang w:val="es-MX"/>
+        </w:rPr>
+        <w:t>/inventory.ini</w:t>
+      </w:r>
+      <w:proofErr w:type="gramEnd"/>
+      <w:r>
+        <w:rPr>
+          <w:lang w:val="es-MX"/>
+        </w:rPr>
+        <w:t xml:space="preserve"> -m </w:t>
+      </w:r>
+      <w:proofErr w:type="spellStart"/>
+      <w:proofErr w:type="gramStart"/>
+      <w:r>
+        <w:rPr>
+          <w:lang w:val="es-MX"/>
+        </w:rPr>
+        <w:t>ansible.builtin</w:t>
+      </w:r>
+      <w:proofErr w:type="gramEnd"/>
+      <w:r>
+        <w:rPr>
+          <w:lang w:val="es-MX"/>
+        </w:rPr>
+        <w:t>.setup</w:t>
+      </w:r>
+      <w:proofErr w:type="spellEnd"/>
+      <w:r>
+        <w:rPr>
+          <w:lang w:val="es-MX"/>
+        </w:rPr>
+        <w:t xml:space="preserve"> -a “</w:t>
+      </w:r>
+      <w:proofErr w:type="spellStart"/>
+      <w:r>
+        <w:rPr>
+          <w:lang w:val="es-MX"/>
+        </w:rPr>
+        <w:t>filter</w:t>
+      </w:r>
+      <w:proofErr w:type="spellEnd"/>
+      <w:r>
+        <w:rPr>
+          <w:lang w:val="es-MX"/>
+        </w:rPr>
+        <w:t>=</w:t>
+      </w:r>
+      <w:proofErr w:type="spellStart"/>
+      <w:r>
+        <w:rPr>
+          <w:lang w:val="es-MX"/>
+        </w:rPr>
+        <w:t>ansible_memory</w:t>
+      </w:r>
+      <w:proofErr w:type="spellEnd"/>
+      <w:r>
+        <w:rPr>
+          <w:lang w:val="es-MX"/>
+        </w:rPr>
+        <w:t>_*”</w:t>
+      </w:r>
+    </w:p>
+    <w:p>
+      <w:pPr>
+        <w:rPr>
+          <w:lang w:val="es-MX"/>
+        </w:rPr>
+      </w:pPr>
+      <w:r>
+        <w:rPr>
+          <w:lang w:val="es-MX"/>
+        </w:rPr>
+        <w:t xml:space="preserve">c – Verificar que </w:t>
+      </w:r>
+      <w:proofErr w:type="spellStart"/>
+      <w:r>
+        <w:rPr>
+          <w:lang w:val="es-MX"/>
+        </w:rPr>
+        <w:t>chrony</w:t>
+      </w:r>
+      <w:proofErr w:type="spellEnd"/>
+      <w:r>
+        <w:rPr>
+          <w:lang w:val="es-MX"/>
+        </w:rPr>
+        <w:t xml:space="preserve"> este instalado y corriendo en el servidor CentOS</w:t>
+      </w:r>
+    </w:p>
+    <w:p>
+      <w:pPr>
+        <w:pStyle w:val="Consolalinux"/>
+        <w:pBdr>
+          <w:top w:val="single" w:sz="4" w:space="1" w:color="auto"/>
+          <w:left w:val="single" w:sz="4" w:space="4" w:color="auto"/>
+          <w:bottom w:val="single" w:sz="4" w:space="1" w:color="auto"/>
+          <w:right w:val="single" w:sz="4" w:space="4" w:color="auto"/>
+        </w:pBdr>
+        <w:spacing w:line="480" w:lineRule="auto"/>
+        <w:rPr>
+          <w:sz w:val="16"/>
+          <w:szCs w:val="20"/>
+          <w:lang w:val="es-MX"/>
+        </w:rPr>
+      </w:pPr>
+      <w:r>
+        <w:rPr>
+          <w:sz w:val="16"/>
+          <w:szCs w:val="20"/>
+          <w:lang w:val="es-MX"/>
+        </w:rPr>
+        <w:t xml:space="preserve"># ansible </w:t>
+      </w:r>
+      <w:proofErr w:type="spellStart"/>
+      <w:r>
+        <w:rPr>
+          <w:sz w:val="16"/>
+          <w:szCs w:val="20"/>
+          <w:lang w:val="es-MX"/>
+        </w:rPr>
+        <w:t>centos</w:t>
+      </w:r>
+      <w:proofErr w:type="spellEnd"/>
+      <w:r>
+        <w:rPr>
+          <w:sz w:val="16"/>
+          <w:szCs w:val="20"/>
+          <w:lang w:val="es-MX"/>
+        </w:rPr>
+        <w:t xml:space="preserve"> -i </w:t>
+      </w:r>
+      <w:proofErr w:type="spellStart"/>
+      <w:r>
+        <w:rPr>
+          <w:sz w:val="16"/>
+          <w:szCs w:val="20"/>
+          <w:lang w:val="es-MX"/>
+        </w:rPr>
+        <w:t>inventory</w:t>
+      </w:r>
+      <w:proofErr w:type="spellEnd"/>
+      <w:r>
+        <w:rPr>
+          <w:sz w:val="16"/>
+          <w:szCs w:val="20"/>
+          <w:lang w:val="es-MX"/>
+        </w:rPr>
+        <w:t xml:space="preserve">/inventory.ini -m </w:t>
+      </w:r>
+      <w:proofErr w:type="spellStart"/>
+      <w:proofErr w:type="gramStart"/>
+      <w:r>
+        <w:rPr>
+          <w:sz w:val="16"/>
+          <w:szCs w:val="20"/>
+          <w:lang w:val="es-MX"/>
+        </w:rPr>
+        <w:t>asnible.builtin</w:t>
+      </w:r>
+      <w:proofErr w:type="gramEnd"/>
+      <w:r>
+        <w:rPr>
+          <w:sz w:val="16"/>
+          <w:szCs w:val="20"/>
+          <w:lang w:val="es-MX"/>
+        </w:rPr>
+        <w:t>.systemd_service</w:t>
+      </w:r>
+      <w:proofErr w:type="spellEnd"/>
+      <w:r>
+        <w:rPr>
+          <w:sz w:val="16"/>
+          <w:szCs w:val="20"/>
+          <w:lang w:val="es-MX"/>
+        </w:rPr>
+        <w:t xml:space="preserve"> -a</w:t>
+      </w:r>
+      <w:r>
+        <w:rPr>
+          <w:sz w:val="16"/>
+          <w:szCs w:val="20"/>
+          <w:lang w:val="es-MX"/>
+        </w:rPr>
+        <w:t xml:space="preserve"> </w:t>
+      </w:r>
+      <w:r>
+        <w:rPr>
+          <w:sz w:val="16"/>
+          <w:szCs w:val="20"/>
+          <w:lang w:val="es-MX"/>
+        </w:rPr>
+        <w:t>“</w:t>
+      </w:r>
+      <w:proofErr w:type="spellStart"/>
+      <w:r>
+        <w:rPr>
+          <w:sz w:val="16"/>
+          <w:szCs w:val="20"/>
+          <w:lang w:val="es-MX"/>
+        </w:rPr>
+        <w:t>service</w:t>
+      </w:r>
+      <w:proofErr w:type="spellEnd"/>
+      <w:r>
+        <w:rPr>
+          <w:sz w:val="16"/>
+          <w:szCs w:val="20"/>
+          <w:lang w:val="es-MX"/>
+        </w:rPr>
+        <w:t>=</w:t>
+      </w:r>
+      <w:proofErr w:type="spellStart"/>
+      <w:r>
+        <w:rPr>
+          <w:sz w:val="16"/>
+          <w:szCs w:val="20"/>
+          <w:lang w:val="es-MX"/>
+        </w:rPr>
+        <w:t>chronyd</w:t>
+      </w:r>
+      <w:proofErr w:type="spellEnd"/>
+      <w:r>
+        <w:rPr>
+          <w:sz w:val="16"/>
+          <w:szCs w:val="20"/>
+          <w:lang w:val="es-MX"/>
+        </w:rPr>
+        <w:t xml:space="preserve"> </w:t>
+      </w:r>
+      <w:proofErr w:type="spellStart"/>
+      <w:r>
+        <w:rPr>
+          <w:sz w:val="16"/>
+          <w:szCs w:val="20"/>
+          <w:lang w:val="es-MX"/>
+        </w:rPr>
+        <w:t>state</w:t>
+      </w:r>
+      <w:proofErr w:type="spellEnd"/>
+      <w:r>
+        <w:rPr>
+          <w:sz w:val="16"/>
+          <w:szCs w:val="20"/>
+          <w:lang w:val="es-MX"/>
+        </w:rPr>
+        <w:t>=</w:t>
+      </w:r>
+      <w:proofErr w:type="spellStart"/>
+      <w:r>
+        <w:rPr>
+          <w:sz w:val="16"/>
+          <w:szCs w:val="20"/>
+          <w:lang w:val="es-MX"/>
+        </w:rPr>
+        <w:t>started</w:t>
+      </w:r>
+      <w:proofErr w:type="spellEnd"/>
+      <w:r>
+        <w:rPr>
+          <w:sz w:val="16"/>
+          <w:szCs w:val="20"/>
+          <w:lang w:val="es-MX"/>
+        </w:rPr>
+        <w:t>” | head -n 7</w:t>
+      </w:r>
+    </w:p>
+    <w:p>
+      <w:pPr>
+        <w:spacing w:after="0" w:line="480" w:lineRule="auto"/>
+        <w:jc w:val="both"/>
+        <w:rPr>
+          <w:lang w:val="es-MX"/>
+        </w:rPr>
+      </w:pPr>
+      <w:r>
+        <w:rPr>
+          <w:lang w:val="es-MX"/>
+        </w:rPr>
+        <w:t xml:space="preserve">Con este comando podemos saber si el servicio esta instalado y ponerlo a correr si hace falta, pero no instalarlo, para eso habría que utilizar el </w:t>
+      </w:r>
+      <w:r>
+        <w:rPr>
+          <w:lang w:val="es-MX"/>
+        </w:rPr>
+        <w:t>módulo</w:t>
+      </w:r>
+      <w:r>
+        <w:rPr>
+          <w:lang w:val="es-MX"/>
+        </w:rPr>
+        <w:t xml:space="preserve"> </w:t>
+      </w:r>
+      <w:proofErr w:type="spellStart"/>
+      <w:r>
+        <w:rPr>
+          <w:lang w:val="es-MX"/>
+        </w:rPr>
+        <w:t>dnf</w:t>
+      </w:r>
+      <w:proofErr w:type="spellEnd"/>
+      <w:r>
+        <w:rPr>
+          <w:lang w:val="es-MX"/>
+        </w:rPr>
+        <w:t>.</w:t>
+      </w:r>
+    </w:p>
+    <w:p>
+      <w:pPr>
+        <w:spacing w:after="0" w:line="480" w:lineRule="auto"/>
+        <w:jc w:val="both"/>
+        <w:rPr>
+          <w:lang w:val="es-MX"/>
+        </w:rPr>
+      </w:pPr>
+      <w:r>
+        <w:rPr>
+          <w:lang w:val="es-MX"/>
+        </w:rPr>
+        <w:t xml:space="preserve">“| head -n 7” se debe a que el modulo </w:t>
+      </w:r>
+      <w:proofErr w:type="spellStart"/>
+      <w:r>
+        <w:rPr>
+          <w:lang w:val="es-MX"/>
+        </w:rPr>
+        <w:t>systemd_service</w:t>
+      </w:r>
+      <w:proofErr w:type="spellEnd"/>
+      <w:r>
+        <w:rPr>
+          <w:lang w:val="es-MX"/>
+        </w:rPr>
+        <w:t xml:space="preserve"> por defecto trae el status del servicio que normalmente ocupa muchas líneas, con esto nos aseguramos de ver lo solicitado, si el servicio existe y si está corriendo.</w:t>
+      </w:r>
+    </w:p>
+    <w:p>
+      <w:pPr>
+        <w:rPr>
+          <w:lang w:val="es-MX"/>
+        </w:rPr>
+      </w:pPr>
+    </w:p>
+    <w:p>
+      <w:pPr>
+        <w:rPr>
+          <w:lang w:val="es-MX"/>
+        </w:rPr>
+      </w:pPr>
+      <w:r>
+        <w:rPr>
+          <w:lang w:val="es-MX"/>
+        </w:rPr>
+        <w:drawing>
+          <wp:inline distT="0" distB="0" distL="0" distR="0" wp14:anchorId="3537E40B" wp14:editId="073422D5">
+            <wp:extent cx="5400040" cy="1226820"/>
+            <wp:effectExtent l="0" t="0" r="0" b="0"/>
+            <wp:docPr id="743170253" name="Imagen 1" descr="Texto&#10;&#10;El contenido generado por IA puede ser incorrecto."/>
+            <wp:cNvGraphicFramePr>
+              <a:graphicFrameLocks xmlns:a="http://schemas.openxmlformats.org/drawingml/2006/main" noChangeAspect="1"/>
+            </wp:cNvGraphicFramePr>
+            <a:graphic xmlns:a="http://schemas.openxmlformats.org/drawingml/2006/main">
+              <a:graphicData uri="http://schemas.openxmlformats.org/drawingml/2006/picture">
+                <pic:pic xmlns:pic="http://schemas.openxmlformats.org/drawingml/2006/picture">
+                  <pic:nvPicPr>
+                    <pic:cNvPr id="743170253" name="Imagen 1" descr="Texto&#10;&#10;El contenido generado por IA puede ser incorrecto."/>
+                    <pic:cNvPicPr/>
+                  </pic:nvPicPr>
+                  <pic:blipFill>
+                    <a:blip r:embed="rId17"/>
+                    <a:stretch>
+                      <a:fillRect/>
+                    </a:stretch>
+                  </pic:blipFill>
+                  <pic:spPr>
+                    <a:xfrm>
+                      <a:off x="0" y="0"/>
+                      <a:ext cx="5400040" cy="1226820"/>
+                    </a:xfrm>
+                    <a:prstGeom prst="rect">
+                      <a:avLst/>
+                    </a:prstGeom>
+                  </pic:spPr>
+                </pic:pic>
+              </a:graphicData>
+            </a:graphic>
+          </wp:inline>
+        </w:drawing>
+      </w:r>
+    </w:p>
+    <w:p>
+      <w:pPr>
+        <w:rPr>
+          <w:lang w:val="es-MX"/>
+        </w:rPr>
+      </w:pPr>
+      <w:r>
+        <w:rPr>
+          <w:lang w:val="es-MX"/>
+        </w:rPr>
+        <w:br w:type="page"/>
+      </w:r>
+    </w:p>
+    <w:p>
+      <w:pPr>
+        <w:pStyle w:val="Ttulo1"/>
+        <w:rPr>
+          <w:lang w:val="es-MX"/>
+        </w:rPr>
+      </w:pPr>
+      <w:bookmarkStart w:id="8" w:name="_Toc205723887"/>
+      <w:r>
+        <w:rPr>
+          <w:lang w:val="es-MX"/>
+        </w:rPr>
+        <w:lastRenderedPageBreak/>
+        <w:t>TAREA 5 – CUESTIONARIO ANSIBLE</w:t>
+      </w:r>
+      <w:bookmarkEnd w:id="8"/>
+    </w:p>
+    <w:p>
+      <w:pPr>
+        <w:spacing w:after="0" w:line="480" w:lineRule="auto"/>
+        <w:jc w:val="both"/>
+        <w:rPr>
+          <w:lang w:val="es-MX"/>
+        </w:rPr>
+      </w:pPr>
+      <w:r>
+        <w:rPr>
+          <w:b/>
+          <w:bCs/>
+          <w:lang w:val="es-MX"/>
+        </w:rPr>
+        <w:t>a</w:t>
+      </w:r>
+      <w:r>
+        <w:rPr>
+          <w:lang w:val="es-MX"/>
+        </w:rPr>
+        <w:t xml:space="preserve"> – ¿Qué es Ansible?</w:t>
+      </w:r>
+      <w:r>
+        <w:rPr>
+          <w:lang w:val="es-MX"/>
+        </w:rPr>
+        <w:t xml:space="preserve"> Mencione dos actividades que se pueden hacer con Ansible.</w:t>
+      </w:r>
+    </w:p>
+    <w:p>
+      <w:pPr>
+        <w:spacing w:after="0" w:line="480" w:lineRule="auto"/>
+        <w:jc w:val="both"/>
+        <w:rPr>
+          <w:lang w:val="es-MX"/>
+        </w:rPr>
+      </w:pPr>
+      <w:r>
+        <w:rPr>
+          <w:b/>
+          <w:bCs/>
+          <w:lang w:val="es-MX"/>
+        </w:rPr>
+        <w:t>r</w:t>
+      </w:r>
+      <w:r>
+        <w:rPr>
+          <w:lang w:val="es-MX"/>
+        </w:rPr>
+        <w:t xml:space="preserve">: Ansible es una herramienta de automatización </w:t>
+      </w:r>
+      <w:proofErr w:type="spellStart"/>
+      <w:r>
+        <w:rPr>
+          <w:lang w:val="es-MX"/>
+        </w:rPr>
+        <w:t>OpenSource</w:t>
+      </w:r>
+      <w:proofErr w:type="spellEnd"/>
+      <w:r>
+        <w:rPr>
+          <w:lang w:val="es-MX"/>
+        </w:rPr>
+        <w:t>, con esta herramienta se puede automatizar tareas de aprovisionamiento, configuración</w:t>
+      </w:r>
+      <w:r>
+        <w:rPr>
+          <w:lang w:val="es-MX"/>
+        </w:rPr>
+        <w:t xml:space="preserve"> y </w:t>
+      </w:r>
+      <w:r>
+        <w:rPr>
+          <w:lang w:val="es-MX"/>
+        </w:rPr>
+        <w:t>flujos de trabajo</w:t>
+      </w:r>
+      <w:r>
+        <w:rPr>
+          <w:lang w:val="es-MX"/>
+        </w:rPr>
+        <w:t>.</w:t>
+      </w:r>
+      <w:r>
+        <w:rPr>
+          <w:lang w:val="es-MX"/>
+        </w:rPr>
+        <w:t xml:space="preserve"> </w:t>
+      </w:r>
+    </w:p>
+    <w:p>
+      <w:pPr>
+        <w:spacing w:after="0" w:line="480" w:lineRule="auto"/>
+        <w:jc w:val="both"/>
+        <w:rPr>
+          <w:lang w:val="es-MX"/>
+        </w:rPr>
+      </w:pPr>
+      <w:r>
+        <w:rPr>
+          <w:b/>
+          <w:bCs/>
+          <w:lang w:val="es-MX"/>
+        </w:rPr>
+        <w:t>b</w:t>
+      </w:r>
+      <w:r>
+        <w:rPr>
+          <w:lang w:val="es-MX"/>
+        </w:rPr>
+        <w:t xml:space="preserve"> – ¿Qué es un </w:t>
+      </w:r>
+      <w:proofErr w:type="spellStart"/>
+      <w:r>
+        <w:rPr>
+          <w:lang w:val="es-MX"/>
+        </w:rPr>
+        <w:t>playbook</w:t>
+      </w:r>
+      <w:proofErr w:type="spellEnd"/>
+      <w:r>
+        <w:rPr>
+          <w:lang w:val="es-MX"/>
+        </w:rPr>
+        <w:t xml:space="preserve"> de Ansible?</w:t>
+      </w:r>
+    </w:p>
+    <w:p>
+      <w:pPr>
+        <w:spacing w:after="0" w:line="480" w:lineRule="auto"/>
+        <w:jc w:val="both"/>
+        <w:rPr>
+          <w:lang w:val="es-MX"/>
+        </w:rPr>
+      </w:pPr>
+      <w:r>
+        <w:rPr>
+          <w:b/>
+          <w:bCs/>
+          <w:lang w:val="es-MX"/>
+        </w:rPr>
+        <w:t>r</w:t>
+      </w:r>
+      <w:r>
+        <w:rPr>
+          <w:lang w:val="es-MX"/>
+        </w:rPr>
+        <w:t>:</w:t>
+      </w:r>
+      <w:r>
+        <w:rPr>
+          <w:lang w:val="es-MX"/>
+        </w:rPr>
+        <w:t xml:space="preserve"> Es un documento </w:t>
+      </w:r>
+      <w:proofErr w:type="spellStart"/>
+      <w:r>
+        <w:rPr>
+          <w:lang w:val="es-MX"/>
+        </w:rPr>
+        <w:t>yaml</w:t>
+      </w:r>
+      <w:proofErr w:type="spellEnd"/>
+      <w:r>
+        <w:rPr>
+          <w:lang w:val="es-MX"/>
+        </w:rPr>
+        <w:t xml:space="preserve"> donde </w:t>
+      </w:r>
+      <w:r>
+        <w:rPr>
+          <w:lang w:val="es-MX"/>
+        </w:rPr>
+        <w:t>se establece una lista de acciones que luego va a ejecutar el o los dispositivos que queramos</w:t>
+      </w:r>
+      <w:r>
+        <w:rPr>
+          <w:lang w:val="es-MX"/>
+        </w:rPr>
+        <w:t>.</w:t>
+      </w:r>
+    </w:p>
+    <w:p>
+      <w:pPr>
+        <w:spacing w:after="0" w:line="480" w:lineRule="auto"/>
+        <w:jc w:val="both"/>
+        <w:rPr>
+          <w:lang w:val="es-MX"/>
+        </w:rPr>
+      </w:pPr>
+      <w:r>
+        <w:rPr>
+          <w:b/>
+          <w:bCs/>
+          <w:lang w:val="es-MX"/>
+        </w:rPr>
+        <w:t>c</w:t>
+      </w:r>
+      <w:r>
+        <w:rPr>
+          <w:lang w:val="es-MX"/>
+        </w:rPr>
+        <w:t xml:space="preserve"> – ¿Qué información contiene un inventario de Ansible?</w:t>
+      </w:r>
+    </w:p>
+    <w:p>
+      <w:pPr>
+        <w:spacing w:after="0" w:line="480" w:lineRule="auto"/>
+        <w:jc w:val="both"/>
+        <w:rPr>
+          <w:lang w:val="es-MX"/>
+        </w:rPr>
+      </w:pPr>
+      <w:r>
+        <w:rPr>
+          <w:b/>
+          <w:bCs/>
+          <w:lang w:val="es-MX"/>
+        </w:rPr>
+        <w:t>r</w:t>
+      </w:r>
+      <w:r>
+        <w:rPr>
+          <w:lang w:val="es-MX"/>
+        </w:rPr>
+        <w:t>:</w:t>
+      </w:r>
+      <w:r>
+        <w:rPr>
+          <w:lang w:val="es-MX"/>
+        </w:rPr>
+        <w:t xml:space="preserve"> Contiene una lista con los hosts que queramos que Ansible administre, estos los podemos juntar por grupos y ejecutar un </w:t>
+      </w:r>
+      <w:proofErr w:type="spellStart"/>
+      <w:r>
+        <w:rPr>
+          <w:lang w:val="es-MX"/>
+        </w:rPr>
+        <w:t>playbook</w:t>
+      </w:r>
+      <w:proofErr w:type="spellEnd"/>
+      <w:r>
+        <w:rPr>
+          <w:lang w:val="es-MX"/>
+        </w:rPr>
+        <w:t xml:space="preserve"> en muchos equipos con un solo llamado.</w:t>
+      </w:r>
+    </w:p>
+    <w:p>
+      <w:pPr>
+        <w:spacing w:after="0" w:line="480" w:lineRule="auto"/>
+        <w:jc w:val="both"/>
+        <w:rPr>
+          <w:lang w:val="es-MX"/>
+        </w:rPr>
+      </w:pPr>
+      <w:r>
+        <w:rPr>
+          <w:b/>
+          <w:bCs/>
+          <w:lang w:val="es-MX"/>
+        </w:rPr>
+        <w:t>d</w:t>
+      </w:r>
+      <w:r>
+        <w:rPr>
+          <w:lang w:val="es-MX"/>
+        </w:rPr>
+        <w:t xml:space="preserve"> – </w:t>
+      </w:r>
+      <w:r>
+        <w:rPr>
+          <w:lang w:val="es-MX"/>
+        </w:rPr>
+        <w:t>Explique que es un módulo de Ansible y dé un ejemplo</w:t>
+      </w:r>
+    </w:p>
+    <w:p>
+      <w:pPr>
+        <w:spacing w:after="0" w:line="480" w:lineRule="auto"/>
+        <w:jc w:val="both"/>
+        <w:rPr>
+          <w:lang w:val="es-MX"/>
+        </w:rPr>
+      </w:pPr>
+      <w:r>
+        <w:rPr>
+          <w:b/>
+          <w:bCs/>
+          <w:lang w:val="es-MX"/>
+        </w:rPr>
+        <w:t>r</w:t>
+      </w:r>
+      <w:r>
+        <w:rPr>
+          <w:lang w:val="es-MX"/>
+        </w:rPr>
+        <w:t>:</w:t>
+      </w:r>
+      <w:r>
+        <w:rPr>
+          <w:lang w:val="es-MX"/>
+        </w:rPr>
+        <w:t xml:space="preserve"> Son scripts los cuales llama Ansible para poder realizar las acciones indicadas en un comando ad-hoc o un </w:t>
+      </w:r>
+      <w:proofErr w:type="spellStart"/>
+      <w:r>
+        <w:rPr>
+          <w:lang w:val="es-MX"/>
+        </w:rPr>
+        <w:t>playbook</w:t>
+      </w:r>
+      <w:proofErr w:type="spellEnd"/>
+      <w:r>
+        <w:rPr>
+          <w:lang w:val="es-MX"/>
+        </w:rPr>
+        <w:t xml:space="preserve">, cada </w:t>
+      </w:r>
+      <w:r>
+        <w:rPr>
+          <w:lang w:val="es-MX"/>
+        </w:rPr>
+        <w:t>módulo</w:t>
+      </w:r>
+      <w:r>
+        <w:rPr>
+          <w:lang w:val="es-MX"/>
+        </w:rPr>
+        <w:t xml:space="preserve"> se utiliza para realizar tareas concretas, los módulos </w:t>
+      </w:r>
+      <w:proofErr w:type="spellStart"/>
+      <w:r>
+        <w:rPr>
+          <w:lang w:val="es-MX"/>
+        </w:rPr>
+        <w:t>yum</w:t>
+      </w:r>
+      <w:proofErr w:type="spellEnd"/>
+      <w:r>
+        <w:rPr>
+          <w:lang w:val="es-MX"/>
+        </w:rPr>
+        <w:t xml:space="preserve"> y </w:t>
+      </w:r>
+      <w:proofErr w:type="spellStart"/>
+      <w:r>
+        <w:rPr>
+          <w:lang w:val="es-MX"/>
+        </w:rPr>
+        <w:t>apt</w:t>
+      </w:r>
+      <w:proofErr w:type="spellEnd"/>
+      <w:r>
+        <w:rPr>
+          <w:lang w:val="es-MX"/>
+        </w:rPr>
+        <w:t xml:space="preserve"> se utilizan para instalar, actualizar o </w:t>
+      </w:r>
+      <w:r>
+        <w:rPr>
+          <w:lang w:val="es-MX"/>
+        </w:rPr>
+        <w:t>desinstalar</w:t>
+      </w:r>
+      <w:r>
+        <w:rPr>
+          <w:lang w:val="es-MX"/>
+        </w:rPr>
+        <w:t xml:space="preserve"> paquetes.</w:t>
+      </w:r>
+    </w:p>
+    <w:p>
+      <w:pPr>
+        <w:spacing w:after="0" w:line="480" w:lineRule="auto"/>
+        <w:jc w:val="both"/>
+        <w:rPr>
+          <w:lang w:val="es-MX"/>
+        </w:rPr>
+      </w:pPr>
+      <w:r>
+        <w:rPr>
+          <w:b/>
+          <w:bCs/>
+          <w:lang w:val="es-MX"/>
+        </w:rPr>
+        <w:t>e</w:t>
+      </w:r>
+      <w:r>
+        <w:rPr>
+          <w:lang w:val="es-MX"/>
+        </w:rPr>
+        <w:t xml:space="preserve"> – </w:t>
+      </w:r>
+      <w:r>
+        <w:rPr>
+          <w:lang w:val="es-MX"/>
+        </w:rPr>
+        <w:t>¿</w:t>
+      </w:r>
+      <w:r>
+        <w:rPr>
+          <w:lang w:val="es-MX"/>
+        </w:rPr>
+        <w:t>Qué</w:t>
+      </w:r>
+      <w:r>
+        <w:rPr>
+          <w:lang w:val="es-MX"/>
+        </w:rPr>
+        <w:t xml:space="preserve"> ventajas tiene Ansible sobre otros métodos de automatización?</w:t>
+      </w:r>
+    </w:p>
+    <w:p>
+      <w:pPr>
+        <w:spacing w:after="0" w:line="480" w:lineRule="auto"/>
+        <w:jc w:val="both"/>
+        <w:rPr>
+          <w:lang w:val="es-MX"/>
+        </w:rPr>
+      </w:pPr>
+      <w:r>
+        <w:rPr>
+          <w:b/>
+          <w:bCs/>
+          <w:lang w:val="es-MX"/>
+        </w:rPr>
+        <w:t>r</w:t>
+      </w:r>
+      <w:r>
+        <w:rPr>
+          <w:lang w:val="es-MX"/>
+        </w:rPr>
+        <w:t>:</w:t>
+      </w:r>
+      <w:r>
+        <w:rPr>
+          <w:lang w:val="es-MX"/>
+        </w:rPr>
+        <w:t xml:space="preserve"> </w:t>
+      </w:r>
+      <w:proofErr w:type="spellStart"/>
+      <w:r>
+        <w:rPr>
+          <w:lang w:val="es-MX"/>
+        </w:rPr>
+        <w:t>Anisble</w:t>
+      </w:r>
+      <w:proofErr w:type="spellEnd"/>
+      <w:r>
+        <w:rPr>
+          <w:lang w:val="es-MX"/>
+        </w:rPr>
+        <w:t xml:space="preserve"> es </w:t>
+      </w:r>
+      <w:proofErr w:type="spellStart"/>
+      <w:r>
+        <w:rPr>
+          <w:lang w:val="es-MX"/>
+        </w:rPr>
+        <w:t>OpenSource</w:t>
+      </w:r>
+      <w:proofErr w:type="spellEnd"/>
+      <w:r>
+        <w:rPr>
+          <w:lang w:val="es-MX"/>
+        </w:rPr>
+        <w:t xml:space="preserve"> por lo que no requiere pagar un licenciamiento, no </w:t>
+      </w:r>
+      <w:r>
+        <w:rPr>
+          <w:lang w:val="es-MX"/>
+        </w:rPr>
+        <w:t xml:space="preserve">requiere instalar agentes en los equipos administrados, es muy sencillo de usar con una curva de aprendizaje rápido. </w:t>
+      </w:r>
     </w:p>
     <w:sectPr>
-      <w:footerReference w:type="default" r:id="rId17"/>
+      <w:footerReference w:type="default" r:id="rId18"/>
       <w:pgSz w:w="11906" w:h="16838"/>
       <w:pgMar w:top="1417" w:right="1701" w:bottom="1417" w:left="1701" w:header="708" w:footer="708" w:gutter="0"/>
       <w:cols w:space="708"/>
@@ -2544,7 +4127,6 @@
   <w:style w:type="character" w:default="1" w:styleId="Fuentedeprrafopredeter">
     <w:name w:val="Default Paragraph Font"/>
     <w:uiPriority w:val="1"/>
-    <w:semiHidden/>
     <w:unhideWhenUsed/>
   </w:style>
   <w:style w:type="table" w:default="1" w:styleId="Tablanormal">

</xml_diff>